<commit_message>
Upravena finalna verzia katalogu poziadaviek
</commit_message>
<xml_diff>
--- a/Specifikacia/katalog_poziadaviek.docx
+++ b/Specifikacia/katalog_poziadaviek.docx
@@ -1912,8 +1912,6 @@
           <w:docGrid w:linePitch="360"/>
         </w:sectPr>
       </w:pPr>
-      <w:bookmarkStart w:id="0" w:name="_GoBack"/>
-      <w:bookmarkEnd w:id="0"/>
     </w:p>
     <w:p>
       <w:pPr>
@@ -1930,7 +1928,7 @@
           <w:lang w:val="sk-SK"/>
         </w:rPr>
       </w:pPr>
-      <w:bookmarkStart w:id="1" w:name="_Toc463941033"/>
+      <w:bookmarkStart w:id="0" w:name="_Toc463941033"/>
       <w:r>
         <w:rPr>
           <w:rFonts w:ascii="Times New Roman" w:hAnsi="Times New Roman" w:cs="Times New Roman"/>
@@ -1941,7 +1939,7 @@
         <w:lastRenderedPageBreak/>
         <w:t>Úvod</w:t>
       </w:r>
-      <w:bookmarkEnd w:id="1"/>
+      <w:bookmarkEnd w:id="0"/>
     </w:p>
     <w:p>
       <w:pPr>
@@ -1976,7 +1974,7 @@
         </w:rPr>
         <w:t xml:space="preserve">  </w:t>
       </w:r>
-      <w:bookmarkStart w:id="2" w:name="_Toc463941034"/>
+      <w:bookmarkStart w:id="1" w:name="_Toc463941034"/>
       <w:r>
         <w:rPr>
           <w:rFonts w:ascii="Times New Roman" w:hAnsi="Times New Roman" w:cs="Times New Roman"/>
@@ -1986,7 +1984,7 @@
         </w:rPr>
         <w:t>Predmet špecifikácie</w:t>
       </w:r>
-      <w:bookmarkEnd w:id="2"/>
+      <w:bookmarkEnd w:id="1"/>
     </w:p>
     <w:p>
       <w:pPr>
@@ -2074,7 +2072,7 @@
           <w:lang w:val="sk-SK"/>
         </w:rPr>
       </w:pPr>
-      <w:bookmarkStart w:id="3" w:name="_Toc463941035"/>
+      <w:bookmarkStart w:id="2" w:name="_Toc463941035"/>
       <w:r>
         <w:rPr>
           <w:rFonts w:ascii="Times New Roman" w:hAnsi="Times New Roman" w:cs="Times New Roman"/>
@@ -2084,7 +2082,7 @@
         </w:rPr>
         <w:t>Rozsah projektu a funkcie systému</w:t>
       </w:r>
-      <w:bookmarkEnd w:id="3"/>
+      <w:bookmarkEnd w:id="2"/>
     </w:p>
     <w:p>
       <w:pPr>
@@ -2275,7 +2273,7 @@
           <w:lang w:val="sk-SK"/>
         </w:rPr>
       </w:pPr>
-      <w:bookmarkStart w:id="4" w:name="_Toc463941036"/>
+      <w:bookmarkStart w:id="3" w:name="_Toc463941036"/>
       <w:r>
         <w:rPr>
           <w:rFonts w:ascii="Times New Roman" w:hAnsi="Times New Roman" w:cs="Times New Roman"/>
@@ -2285,7 +2283,7 @@
         </w:rPr>
         <w:t>Slovník pojmov, skratky</w:t>
       </w:r>
-      <w:bookmarkEnd w:id="4"/>
+      <w:bookmarkEnd w:id="3"/>
     </w:p>
     <w:p>
       <w:pPr>
@@ -3167,7 +3165,7 @@
           <w:lang w:val="sk-SK"/>
         </w:rPr>
       </w:pPr>
-      <w:bookmarkStart w:id="5" w:name="_Toc463941037"/>
+      <w:bookmarkStart w:id="4" w:name="_Toc463941037"/>
       <w:r>
         <w:rPr>
           <w:rFonts w:ascii="Times New Roman" w:hAnsi="Times New Roman" w:cs="Times New Roman"/>
@@ -3178,7 +3176,7 @@
         <w:lastRenderedPageBreak/>
         <w:t>Dôležité odkazy</w:t>
       </w:r>
-      <w:bookmarkEnd w:id="5"/>
+      <w:bookmarkEnd w:id="4"/>
     </w:p>
     <w:p>
       <w:pPr>
@@ -3352,25 +3350,7 @@
             <w:color w:val="auto"/>
             <w:lang w:val="sk-SK"/>
           </w:rPr>
-          <w:t>http://www.outsiterz.org/t</w:t>
-        </w:r>
-        <w:r>
-          <w:rPr>
-            <w:rStyle w:val="Hypertextovprepojenie"/>
-            <w:rFonts w:ascii="Times New Roman" w:hAnsi="Times New Roman" w:cs="Times New Roman"/>
-            <w:color w:val="auto"/>
-            <w:lang w:val="sk-SK"/>
-          </w:rPr>
-          <w:t>u</w:t>
-        </w:r>
-        <w:r>
-          <w:rPr>
-            <w:rStyle w:val="Hypertextovprepojenie"/>
-            <w:rFonts w:ascii="Times New Roman" w:hAnsi="Times New Roman" w:cs="Times New Roman"/>
-            <w:color w:val="auto"/>
-            <w:lang w:val="sk-SK"/>
-          </w:rPr>
-          <w:t>rnaje/</w:t>
+          <w:t>http://www.outsiterz.org/turnaje/</w:t>
         </w:r>
       </w:hyperlink>
       <w:r>
@@ -3717,7 +3697,7 @@
           <w:lang w:val="sk-SK"/>
         </w:rPr>
       </w:pPr>
-      <w:bookmarkStart w:id="6" w:name="_Toc463941038"/>
+      <w:bookmarkStart w:id="5" w:name="_Toc463941038"/>
       <w:r>
         <w:rPr>
           <w:rFonts w:ascii="Times New Roman" w:hAnsi="Times New Roman" w:cs="Times New Roman"/>
@@ -3728,7 +3708,7 @@
         <w:lastRenderedPageBreak/>
         <w:t>Všeobecný opis aplikácie</w:t>
       </w:r>
-      <w:bookmarkEnd w:id="6"/>
+      <w:bookmarkEnd w:id="5"/>
     </w:p>
     <w:p>
       <w:pPr>
@@ -3754,7 +3734,7 @@
           <w:lang w:val="sk-SK"/>
         </w:rPr>
       </w:pPr>
-      <w:bookmarkStart w:id="7" w:name="_Toc463941039"/>
+      <w:bookmarkStart w:id="6" w:name="_Toc463941039"/>
       <w:r>
         <w:rPr>
           <w:rFonts w:ascii="Times New Roman" w:hAnsi="Times New Roman" w:cs="Times New Roman"/>
@@ -3764,7 +3744,7 @@
         </w:rPr>
         <w:t>Kontext systému</w:t>
       </w:r>
-      <w:bookmarkEnd w:id="7"/>
+      <w:bookmarkEnd w:id="6"/>
     </w:p>
     <w:p>
       <w:pPr>
@@ -4072,7 +4052,7 @@
           <w:lang w:val="sk-SK"/>
         </w:rPr>
       </w:pPr>
-      <w:bookmarkStart w:id="8" w:name="_Toc463941040"/>
+      <w:bookmarkStart w:id="7" w:name="_Toc463941040"/>
       <w:r>
         <w:rPr>
           <w:rFonts w:ascii="Times New Roman" w:hAnsi="Times New Roman" w:cs="Times New Roman"/>
@@ -4082,7 +4062,7 @@
         </w:rPr>
         <w:t>Charakteristika užívateľov</w:t>
       </w:r>
-      <w:bookmarkEnd w:id="8"/>
+      <w:bookmarkEnd w:id="7"/>
     </w:p>
     <w:p>
       <w:pPr>
@@ -4479,7 +4459,7 @@
           <w:lang w:val="sk-SK"/>
         </w:rPr>
       </w:pPr>
-      <w:bookmarkStart w:id="9" w:name="_Toc463941041"/>
+      <w:bookmarkStart w:id="8" w:name="_Toc463941041"/>
       <w:r>
         <w:rPr>
           <w:rFonts w:ascii="Times New Roman" w:hAnsi="Times New Roman" w:cs="Times New Roman"/>
@@ -4489,7 +4469,7 @@
         </w:rPr>
         <w:t>Funkcie aplikácie</w:t>
       </w:r>
-      <w:bookmarkEnd w:id="9"/>
+      <w:bookmarkEnd w:id="8"/>
     </w:p>
     <w:p>
       <w:pPr>
@@ -5385,7 +5365,7 @@
           <w:lang w:val="sk-SK"/>
         </w:rPr>
       </w:pPr>
-      <w:bookmarkStart w:id="10" w:name="_Toc463941042"/>
+      <w:bookmarkStart w:id="9" w:name="_Toc463941042"/>
       <w:r>
         <w:rPr>
           <w:rFonts w:ascii="Times New Roman" w:hAnsi="Times New Roman" w:cs="Times New Roman"/>
@@ -5405,7 +5385,7 @@
         </w:rPr>
         <w:t xml:space="preserve"> požiadavky</w:t>
       </w:r>
-      <w:bookmarkEnd w:id="10"/>
+      <w:bookmarkEnd w:id="9"/>
     </w:p>
     <w:p>
       <w:pPr>
@@ -5431,7 +5411,7 @@
           <w:lang w:val="sk-SK"/>
         </w:rPr>
       </w:pPr>
-      <w:bookmarkStart w:id="11" w:name="_Toc463941043"/>
+      <w:bookmarkStart w:id="10" w:name="_Toc463941043"/>
       <w:r>
         <w:rPr>
           <w:rFonts w:ascii="Times New Roman" w:hAnsi="Times New Roman" w:cs="Times New Roman"/>
@@ -5450,7 +5430,7 @@
         </w:rPr>
         <w:t xml:space="preserve"> požiadavky</w:t>
       </w:r>
-      <w:bookmarkEnd w:id="11"/>
+      <w:bookmarkEnd w:id="10"/>
     </w:p>
     <w:p>
       <w:pPr>
@@ -5475,7 +5455,7 @@
           <w:lang w:val="sk-SK"/>
         </w:rPr>
       </w:pPr>
-      <w:bookmarkStart w:id="12" w:name="_Toc463941044"/>
+      <w:bookmarkStart w:id="11" w:name="_Toc463941044"/>
       <w:r>
         <w:rPr>
           <w:rFonts w:ascii="Times New Roman" w:hAnsi="Times New Roman" w:cs="Times New Roman"/>
@@ -5485,7 +5465,7 @@
         </w:rPr>
         <w:t>Všeobecné požiadavky na prístup k aplikácii</w:t>
       </w:r>
-      <w:bookmarkEnd w:id="12"/>
+      <w:bookmarkEnd w:id="11"/>
     </w:p>
     <w:p>
       <w:pPr>
@@ -5706,7 +5686,7 @@
           <w:lang w:val="sk-SK"/>
         </w:rPr>
       </w:pPr>
-      <w:bookmarkStart w:id="13" w:name="_Toc463941045"/>
+      <w:bookmarkStart w:id="12" w:name="_Toc463941045"/>
       <w:r>
         <w:rPr>
           <w:rFonts w:ascii="Times New Roman" w:hAnsi="Times New Roman" w:cs="Times New Roman"/>
@@ -5716,7 +5696,7 @@
         </w:rPr>
         <w:t>Prístup k aplikácii z pohľadu návštevníka</w:t>
       </w:r>
-      <w:bookmarkEnd w:id="13"/>
+      <w:bookmarkEnd w:id="12"/>
     </w:p>
     <w:p>
       <w:pPr>
@@ -6398,7 +6378,7 @@
           <w:lang w:val="sk-SK"/>
         </w:rPr>
       </w:pPr>
-      <w:bookmarkStart w:id="14" w:name="_Toc463941046"/>
+      <w:bookmarkStart w:id="13" w:name="_Toc463941046"/>
       <w:r>
         <w:rPr>
           <w:rFonts w:ascii="Times New Roman" w:hAnsi="Times New Roman" w:cs="Times New Roman"/>
@@ -6409,7 +6389,7 @@
         <w:lastRenderedPageBreak/>
         <w:t>Prístup k aplikácii z pohľadu hráčov</w:t>
       </w:r>
-      <w:bookmarkEnd w:id="14"/>
+      <w:bookmarkEnd w:id="13"/>
     </w:p>
     <w:p>
       <w:pPr>
@@ -6898,7 +6878,7 @@
           <w:lang w:val="sk-SK"/>
         </w:rPr>
       </w:pPr>
-      <w:bookmarkStart w:id="15" w:name="_Toc463941047"/>
+      <w:bookmarkStart w:id="14" w:name="_Toc463941047"/>
       <w:r>
         <w:rPr>
           <w:rFonts w:ascii="Times New Roman" w:hAnsi="Times New Roman" w:cs="Times New Roman"/>
@@ -6908,7 +6888,7 @@
         </w:rPr>
         <w:t>Prístup k aplikácii z pohľadu adminov</w:t>
       </w:r>
-      <w:bookmarkEnd w:id="15"/>
+      <w:bookmarkEnd w:id="14"/>
     </w:p>
     <w:p>
       <w:pPr>
@@ -7176,7 +7156,7 @@
           <w:lang w:val="sk-SK"/>
         </w:rPr>
       </w:pPr>
-      <w:bookmarkStart w:id="16" w:name="_Toc463941048"/>
+      <w:bookmarkStart w:id="15" w:name="_Toc463941048"/>
       <w:r>
         <w:rPr>
           <w:rFonts w:ascii="Times New Roman" w:hAnsi="Times New Roman" w:cs="Times New Roman"/>
@@ -7186,7 +7166,7 @@
         </w:rPr>
         <w:t>Prístup k aplikácii z pohľadu super admina</w:t>
       </w:r>
-      <w:bookmarkEnd w:id="16"/>
+      <w:bookmarkEnd w:id="15"/>
     </w:p>
     <w:p>
       <w:pPr>
@@ -7276,8 +7256,10 @@
           <w:color w:val="auto"/>
           <w:lang w:val="sk-SK"/>
         </w:rPr>
-        <w:t>j</w:t>
-      </w:r>
+        <w:t>r</w:t>
+      </w:r>
+      <w:bookmarkStart w:id="16" w:name="_GoBack"/>
+      <w:bookmarkEnd w:id="16"/>
       <w:r>
         <w:rPr>
           <w:rFonts w:ascii="Times New Roman" w:hAnsi="Times New Roman" w:cs="Times New Roman"/>
@@ -7480,7 +7462,7 @@
             <w:noProof/>
             <w:lang w:val="sk-SK"/>
           </w:rPr>
-          <w:t>6</w:t>
+          <w:t>5</w:t>
         </w:r>
         <w:r>
           <w:fldChar w:fldCharType="end"/>
@@ -11223,7 +11205,7 @@
 </file>
 
 <file path=customXml/itemProps1.xml><?xml version="1.0" encoding="utf-8"?>
-<ds:datastoreItem xmlns:ds="http://schemas.openxmlformats.org/officeDocument/2006/customXml" ds:itemID="{465D3BDB-FBAD-4A44-8648-EF8437D72811}">
+<ds:datastoreItem xmlns:ds="http://schemas.openxmlformats.org/officeDocument/2006/customXml" ds:itemID="{92BEA646-DFFB-4454-8969-BF07416201A4}">
   <ds:schemaRefs>
     <ds:schemaRef ds:uri="http://schemas.openxmlformats.org/officeDocument/2006/bibliography"/>
   </ds:schemaRefs>

</xml_diff>